<commit_message>
Update user guide chapter on Fetch from EDI to incorporate revision number list.
</commit_message>
<xml_diff>
--- a/webapp/static/user_guide/fetch.docx
+++ b/webapp/static/user_guide/fetch.docx
@@ -16,14 +16,7 @@
           <w:sz w:val="36"/>
           <w:szCs w:val="36"/>
         </w:rPr>
-        <w:t>Fetching a Package from the EDI Data Repository</w:t>
-      </w:r>
-      <w:r>
-        <w:rPr>
-          <w:sz w:val="36"/>
-          <w:szCs w:val="36"/>
-        </w:rPr>
-        <w:t xml:space="preserve"> </w:t>
+        <w:t xml:space="preserve">Fetching a Package from the EDI Data Repository </w:t>
       </w:r>
       <w:r>
         <w:rPr>
@@ -112,21 +105,7 @@
         <w:ind w:left="-5"/>
       </w:pPr>
       <w:r>
-        <w:t xml:space="preserve">If you wish to use ezEML to update </w:t>
-      </w:r>
-      <w:proofErr w:type="gramStart"/>
-      <w:r>
-        <w:t>an</w:t>
-      </w:r>
-      <w:proofErr w:type="gramEnd"/>
-      <w:r>
-        <w:t xml:space="preserve"> data package that is </w:t>
-      </w:r>
-      <w:r>
-        <w:t xml:space="preserve">stored in EDI’s data repository, you </w:t>
-      </w:r>
-      <w:r>
-        <w:t xml:space="preserve">can fetch the package and open it directly in ezEML. To do so, select </w:t>
+        <w:t xml:space="preserve">If you wish to use ezEML to update a data package that is stored in EDI’s data repository, you can fetch the package and open it directly in ezEML. To do so, select </w:t>
       </w:r>
       <w:r>
         <w:rPr>
@@ -216,13 +195,7 @@
         <w:ind w:left="-5"/>
       </w:pPr>
       <w:r>
-        <w:t xml:space="preserve">A list of data package “scopes” </w:t>
-      </w:r>
-      <w:r>
-        <w:t>is displayed. Click on the appropriate one. (In th</w:t>
-      </w:r>
-      <w:r>
-        <w:t xml:space="preserve">e screenshot above, just part of the list is shown.) Clicking on </w:t>
+        <w:t xml:space="preserve">A list of data package “scopes” is displayed. Click on the appropriate one. (In the screenshot above, just part of the list is shown.) Clicking on </w:t>
       </w:r>
       <w:proofErr w:type="spellStart"/>
       <w:r>
@@ -233,10 +206,7 @@
       </w:r>
       <w:proofErr w:type="spellEnd"/>
       <w:r>
-        <w:t xml:space="preserve">, for example, takes you to a list of package </w:t>
-      </w:r>
-      <w:r>
-        <w:t xml:space="preserve">“identifiers” within the </w:t>
+        <w:t xml:space="preserve">, for example, takes you to a list of package “identifiers” within the </w:t>
       </w:r>
       <w:proofErr w:type="spellStart"/>
       <w:r>
@@ -244,10 +214,13 @@
       </w:r>
       <w:proofErr w:type="spellEnd"/>
       <w:r>
-        <w:t xml:space="preserve"> scope (again, just part of the list is shown here):</w:t>
-      </w:r>
-      <w:r>
-        <w:t xml:space="preserve"> </w:t>
+        <w:t xml:space="preserve"> scope (again, just part of the list is shown </w:t>
+      </w:r>
+      <w:r>
+        <w:t>below</w:t>
+      </w:r>
+      <w:r>
+        <w:t xml:space="preserve">): </w:t>
       </w:r>
     </w:p>
     <w:p>
@@ -313,16 +286,104 @@
       </w:pPr>
       <w:r>
         <w:lastRenderedPageBreak/>
-        <w:t>Click the identifier for the package you wish to fetch,</w:t>
-      </w:r>
-      <w:r>
-        <w:t xml:space="preserve"> and the package will be retrieved from the EDI repository. The reason for having you click through a sequence of links as described above is to save you from needing to know in advance the </w:t>
-      </w:r>
-      <w:r>
-        <w:t xml:space="preserve">package’s </w:t>
-      </w:r>
-      <w:r>
-        <w:t xml:space="preserve">current revision number. </w:t>
+        <w:t>Click the identifier for the package you wish to fetch, and</w:t>
+      </w:r>
+      <w:r>
+        <w:t xml:space="preserve"> a list of versions, or “revisions,” of that package is displayed. For example, after clicking </w:t>
+      </w:r>
+      <w:r>
+        <w:rPr>
+          <w:b/>
+          <w:bCs/>
+        </w:rPr>
+        <w:t>edi.5</w:t>
+      </w:r>
+      <w:r>
+        <w:t xml:space="preserve"> in the list above, the following is displayed:</w:t>
+      </w:r>
+    </w:p>
+    <w:p>
+      <w:pPr>
+        <w:ind w:left="-5"/>
+      </w:pPr>
+      <w:r>
+        <w:drawing>
+          <wp:inline distT="0" distB="0" distL="0" distR="0" wp14:anchorId="6D80CA21" wp14:editId="00D7582A">
+            <wp:extent cx="4279900" cy="2044700"/>
+            <wp:effectExtent l="0" t="0" r="0" b="0"/>
+            <wp:docPr id="2" name="Picture 2" descr="Graphical user interface, text, application&#10;&#10;Description automatically generated"/>
+            <wp:cNvGraphicFramePr>
+              <a:graphicFrameLocks xmlns:a="http://schemas.openxmlformats.org/drawingml/2006/main" noChangeAspect="1"/>
+            </wp:cNvGraphicFramePr>
+            <a:graphic xmlns:a="http://schemas.openxmlformats.org/drawingml/2006/main">
+              <a:graphicData uri="http://schemas.openxmlformats.org/drawingml/2006/picture">
+                <pic:pic xmlns:pic="http://schemas.openxmlformats.org/drawingml/2006/picture">
+                  <pic:nvPicPr>
+                    <pic:cNvPr id="2" name="Picture 2" descr="Graphical user interface, text, application&#10;&#10;Description automatically generated"/>
+                    <pic:cNvPicPr/>
+                  </pic:nvPicPr>
+                  <pic:blipFill>
+                    <a:blip r:embed="rId8"/>
+                    <a:stretch>
+                      <a:fillRect/>
+                    </a:stretch>
+                  </pic:blipFill>
+                  <pic:spPr>
+                    <a:xfrm>
+                      <a:off x="0" y="0"/>
+                      <a:ext cx="4279900" cy="2044700"/>
+                    </a:xfrm>
+                    <a:prstGeom prst="rect">
+                      <a:avLst/>
+                    </a:prstGeom>
+                  </pic:spPr>
+                </pic:pic>
+              </a:graphicData>
+            </a:graphic>
+          </wp:inline>
+        </w:drawing>
+      </w:r>
+    </w:p>
+    <w:p>
+      <w:pPr>
+        <w:ind w:left="-5"/>
+      </w:pPr>
+      <w:r>
+        <w:t xml:space="preserve">There are four revisions of this package in the repository. Assuming we want the most recent revision, we click </w:t>
+      </w:r>
+      <w:r>
+        <w:rPr>
+          <w:b/>
+          <w:bCs/>
+        </w:rPr>
+        <w:t>4</w:t>
+      </w:r>
+      <w:r>
+        <w:t xml:space="preserve">, and that revision, </w:t>
+      </w:r>
+      <w:r>
+        <w:rPr>
+          <w:b/>
+          <w:bCs/>
+        </w:rPr>
+        <w:t>edi.</w:t>
+      </w:r>
+      <w:r>
+        <w:rPr>
+          <w:b/>
+          <w:bCs/>
+        </w:rPr>
+        <w:t>5</w:t>
+      </w:r>
+      <w:r>
+        <w:rPr>
+          <w:b/>
+          <w:bCs/>
+        </w:rPr>
+        <w:t>.4</w:t>
+      </w:r>
+      <w:r>
+        <w:t>, will be fetched from the repository.</w:t>
       </w:r>
     </w:p>
     <w:p>
@@ -330,19 +391,13 @@
         <w:spacing w:after="0" w:line="259" w:lineRule="auto"/>
         <w:ind w:left="0" w:right="0" w:firstLine="0"/>
       </w:pPr>
-      <w:r>
-        <w:t xml:space="preserve"> </w:t>
-      </w:r>
     </w:p>
     <w:p>
       <w:pPr>
         <w:ind w:left="-5"/>
       </w:pPr>
       <w:r>
-        <w:t>When you click an identifier</w:t>
-      </w:r>
-      <w:r>
-        <w:t xml:space="preserve">, the package is fetched, and then ezEML takes you into the ezEML workflow for importing an EML XML file. See </w:t>
+        <w:t xml:space="preserve">When the package is fetched, ezEML takes you into the ezEML workflow for importing an EML XML file. See </w:t>
       </w:r>
       <w:r>
         <w:rPr>
@@ -351,16 +406,10 @@
         <w:t>Importing EML XML Files into ezEML</w:t>
       </w:r>
       <w:r>
-        <w:t xml:space="preserve"> in this User Guide. As described there, the XML file will be imported into ezEML, and you will have the option </w:t>
-      </w:r>
-      <w:r>
-        <w:t xml:space="preserve">of retrieving the associated data files as well. You will want to retrieve the data files if </w:t>
-      </w:r>
-      <w:r>
-        <w:t>you intend to use ezEML’s Re</w:t>
-      </w:r>
-      <w:r>
-        <w:t xml:space="preserve">-upload features to update the data files themselves. </w:t>
+        <w:t xml:space="preserve"> in this User Guide. As described there, the XML file will be imported into ezEML, and you will have the option of retrieving the associated data files as well. You will want to retrieve the data files if you intend to use ezEML’s Re-upload features to update the data files themselves</w:t>
+      </w:r>
+      <w:r>
+        <w:t>.</w:t>
       </w:r>
     </w:p>
     <w:p>

</xml_diff>

<commit_message>
First pass of collaborations support.
</commit_message>
<xml_diff>
--- a/webapp/static/user_guide/fetch.docx
+++ b/webapp/static/user_guide/fetch.docx
@@ -16,14 +16,7 @@
           <w:sz w:val="36"/>
           <w:szCs w:val="36"/>
         </w:rPr>
-        <w:t>Fetching a Package from the EDI Data Repository</w:t>
-      </w:r>
-      <w:r>
-        <w:rPr>
-          <w:sz w:val="36"/>
-          <w:szCs w:val="36"/>
-        </w:rPr>
-        <w:t xml:space="preserve"> </w:t>
+        <w:t xml:space="preserve">Fetching a Package from the EDI Data Repository </w:t>
       </w:r>
       <w:r>
         <w:rPr>
@@ -112,21 +105,7 @@
         <w:ind w:left="-5"/>
       </w:pPr>
       <w:r>
-        <w:t xml:space="preserve">If you wish to use ezEML to update </w:t>
-      </w:r>
-      <w:proofErr w:type="gramStart"/>
-      <w:r>
-        <w:t>an</w:t>
-      </w:r>
-      <w:proofErr w:type="gramEnd"/>
-      <w:r>
-        <w:t xml:space="preserve"> data package that is </w:t>
-      </w:r>
-      <w:r>
-        <w:t xml:space="preserve">stored in EDI’s data repository, you </w:t>
-      </w:r>
-      <w:r>
-        <w:t xml:space="preserve">can fetch the package and open it directly in ezEML. To do so, select </w:t>
+        <w:t xml:space="preserve">If you wish to use ezEML to update a data package that is stored in EDI’s data repository, you can fetch the package and open it directly in ezEML. To do so, select </w:t>
       </w:r>
       <w:r>
         <w:rPr>
@@ -216,13 +195,7 @@
         <w:ind w:left="-5"/>
       </w:pPr>
       <w:r>
-        <w:t xml:space="preserve">A list of data package “scopes” </w:t>
-      </w:r>
-      <w:r>
-        <w:t>is displayed. Click on the appropriate one. (In th</w:t>
-      </w:r>
-      <w:r>
-        <w:t xml:space="preserve">e screenshot above, just part of the list is shown.) Clicking on </w:t>
+        <w:t xml:space="preserve">A list of data package “scopes” is displayed. Click on the appropriate one. (In the screenshot above, just part of the list is shown.) Clicking on </w:t>
       </w:r>
       <w:proofErr w:type="spellStart"/>
       <w:r>
@@ -233,10 +206,7 @@
       </w:r>
       <w:proofErr w:type="spellEnd"/>
       <w:r>
-        <w:t xml:space="preserve">, for example, takes you to a list of package </w:t>
-      </w:r>
-      <w:r>
-        <w:t xml:space="preserve">“identifiers” within the </w:t>
+        <w:t xml:space="preserve">, for example, takes you to a list of package “identifiers” within the </w:t>
       </w:r>
       <w:proofErr w:type="spellStart"/>
       <w:r>
@@ -244,10 +214,13 @@
       </w:r>
       <w:proofErr w:type="spellEnd"/>
       <w:r>
-        <w:t xml:space="preserve"> scope (again, just part of the list is shown here):</w:t>
-      </w:r>
-      <w:r>
-        <w:t xml:space="preserve"> </w:t>
+        <w:t xml:space="preserve"> scope (again, just part of the list is shown </w:t>
+      </w:r>
+      <w:r>
+        <w:t>below</w:t>
+      </w:r>
+      <w:r>
+        <w:t xml:space="preserve">): </w:t>
       </w:r>
     </w:p>
     <w:p>
@@ -313,16 +286,104 @@
       </w:pPr>
       <w:r>
         <w:lastRenderedPageBreak/>
-        <w:t>Click the identifier for the package you wish to fetch,</w:t>
-      </w:r>
-      <w:r>
-        <w:t xml:space="preserve"> and the package will be retrieved from the EDI repository. The reason for having you click through a sequence of links as described above is to save you from needing to know in advance the </w:t>
-      </w:r>
-      <w:r>
-        <w:t xml:space="preserve">package’s </w:t>
-      </w:r>
-      <w:r>
-        <w:t xml:space="preserve">current revision number. </w:t>
+        <w:t>Click the identifier for the package you wish to fetch, and</w:t>
+      </w:r>
+      <w:r>
+        <w:t xml:space="preserve"> a list of versions, or “revisions,” of that package is displayed. For example, after clicking </w:t>
+      </w:r>
+      <w:r>
+        <w:rPr>
+          <w:b/>
+          <w:bCs/>
+        </w:rPr>
+        <w:t>edi.5</w:t>
+      </w:r>
+      <w:r>
+        <w:t xml:space="preserve"> in the list above, the following is displayed:</w:t>
+      </w:r>
+    </w:p>
+    <w:p>
+      <w:pPr>
+        <w:ind w:left="-5"/>
+      </w:pPr>
+      <w:r>
+        <w:drawing>
+          <wp:inline distT="0" distB="0" distL="0" distR="0" wp14:anchorId="6D80CA21" wp14:editId="00D7582A">
+            <wp:extent cx="4279900" cy="2044700"/>
+            <wp:effectExtent l="0" t="0" r="0" b="0"/>
+            <wp:docPr id="2" name="Picture 2" descr="Graphical user interface, text, application&#10;&#10;Description automatically generated"/>
+            <wp:cNvGraphicFramePr>
+              <a:graphicFrameLocks xmlns:a="http://schemas.openxmlformats.org/drawingml/2006/main" noChangeAspect="1"/>
+            </wp:cNvGraphicFramePr>
+            <a:graphic xmlns:a="http://schemas.openxmlformats.org/drawingml/2006/main">
+              <a:graphicData uri="http://schemas.openxmlformats.org/drawingml/2006/picture">
+                <pic:pic xmlns:pic="http://schemas.openxmlformats.org/drawingml/2006/picture">
+                  <pic:nvPicPr>
+                    <pic:cNvPr id="2" name="Picture 2" descr="Graphical user interface, text, application&#10;&#10;Description automatically generated"/>
+                    <pic:cNvPicPr/>
+                  </pic:nvPicPr>
+                  <pic:blipFill>
+                    <a:blip r:embed="rId8"/>
+                    <a:stretch>
+                      <a:fillRect/>
+                    </a:stretch>
+                  </pic:blipFill>
+                  <pic:spPr>
+                    <a:xfrm>
+                      <a:off x="0" y="0"/>
+                      <a:ext cx="4279900" cy="2044700"/>
+                    </a:xfrm>
+                    <a:prstGeom prst="rect">
+                      <a:avLst/>
+                    </a:prstGeom>
+                  </pic:spPr>
+                </pic:pic>
+              </a:graphicData>
+            </a:graphic>
+          </wp:inline>
+        </w:drawing>
+      </w:r>
+    </w:p>
+    <w:p>
+      <w:pPr>
+        <w:ind w:left="-5"/>
+      </w:pPr>
+      <w:r>
+        <w:t xml:space="preserve">There are four revisions of this package in the repository. Assuming we want the most recent revision, we click </w:t>
+      </w:r>
+      <w:r>
+        <w:rPr>
+          <w:b/>
+          <w:bCs/>
+        </w:rPr>
+        <w:t>4</w:t>
+      </w:r>
+      <w:r>
+        <w:t xml:space="preserve">, and that revision, </w:t>
+      </w:r>
+      <w:r>
+        <w:rPr>
+          <w:b/>
+          <w:bCs/>
+        </w:rPr>
+        <w:t>edi.</w:t>
+      </w:r>
+      <w:r>
+        <w:rPr>
+          <w:b/>
+          <w:bCs/>
+        </w:rPr>
+        <w:t>5</w:t>
+      </w:r>
+      <w:r>
+        <w:rPr>
+          <w:b/>
+          <w:bCs/>
+        </w:rPr>
+        <w:t>.4</w:t>
+      </w:r>
+      <w:r>
+        <w:t>, will be fetched from the repository.</w:t>
       </w:r>
     </w:p>
     <w:p>
@@ -330,19 +391,13 @@
         <w:spacing w:after="0" w:line="259" w:lineRule="auto"/>
         <w:ind w:left="0" w:right="0" w:firstLine="0"/>
       </w:pPr>
-      <w:r>
-        <w:t xml:space="preserve"> </w:t>
-      </w:r>
     </w:p>
     <w:p>
       <w:pPr>
         <w:ind w:left="-5"/>
       </w:pPr>
       <w:r>
-        <w:t>When you click an identifier</w:t>
-      </w:r>
-      <w:r>
-        <w:t xml:space="preserve">, the package is fetched, and then ezEML takes you into the ezEML workflow for importing an EML XML file. See </w:t>
+        <w:t xml:space="preserve">When the package is fetched, ezEML takes you into the ezEML workflow for importing an EML XML file. See </w:t>
       </w:r>
       <w:r>
         <w:rPr>
@@ -351,16 +406,32 @@
         <w:t>Importing EML XML Files into ezEML</w:t>
       </w:r>
       <w:r>
-        <w:t xml:space="preserve"> in this User Guide. As described there, the XML file will be imported into ezEML, and you will have the option </w:t>
-      </w:r>
-      <w:r>
-        <w:t xml:space="preserve">of retrieving the associated data files as well. You will want to retrieve the data files if </w:t>
-      </w:r>
-      <w:r>
-        <w:t>you intend to use ezEML’s Re</w:t>
-      </w:r>
-      <w:r>
-        <w:t xml:space="preserve">-upload features to update the data files themselves. </w:t>
+        <w:t xml:space="preserve"> in this User Guide. As described there, the XML file will be imported into ezEML, and you will have the option of retrieving the associated data files as well. You will want to retrieve the data files if you intend to use ezEML’s Re-upload features to update the data files themselves</w:t>
+      </w:r>
+      <w:r>
+        <w:t xml:space="preserve">, </w:t>
+      </w:r>
+      <w:r>
+        <w:t>or</w:t>
+      </w:r>
+      <w:r>
+        <w:t xml:space="preserve"> if you intend to send a new revision</w:t>
+      </w:r>
+      <w:r>
+        <w:t xml:space="preserve"> of the data package</w:t>
+      </w:r>
+      <w:r>
+        <w:t xml:space="preserve"> to EDI, since </w:t>
+      </w:r>
+      <w:r>
+        <w:rPr>
+          <w:b/>
+          <w:bCs/>
+        </w:rPr>
+        <w:t>Send to EDI</w:t>
+      </w:r>
+      <w:r>
+        <w:t xml:space="preserve"> requires the data files to be included in your submission.</w:t>
       </w:r>
     </w:p>
     <w:p>

</xml_diff>